<commit_message>
Updated Prometheus + grafana.docx with steps since I only included pictures
</commit_message>
<xml_diff>
--- a/prometheus/Prometheus + grafana.docx
+++ b/prometheus/Prometheus + grafana.docx
@@ -31,10 +31,487 @@
           <w:sz w:val="56"/>
           <w:szCs w:val="56"/>
         </w:rPr>
-        <w:t>+ Grafana</w:t>
-      </w:r>
+        <w:t xml:space="preserve">+ </w:t>
+      </w:r>
+      <w:proofErr w:type="spellStart"/>
+      <w:r>
+        <w:rPr>
+          <w:rFonts w:ascii="Century Gothic" w:eastAsiaTheme="majorEastAsia" w:hAnsi="Century Gothic" w:cstheme="majorBidi"/>
+          <w:spacing w:val="5"/>
+          <w:kern w:val="28"/>
+          <w:sz w:val="56"/>
+          <w:szCs w:val="56"/>
+        </w:rPr>
+        <w:t>Grafana</w:t>
+      </w:r>
+      <w:proofErr w:type="spellEnd"/>
+    </w:p>
+    <w:p>
+      <w:pPr>
+        <w:rPr>
+          <w:rFonts w:ascii="Century Gothic" w:eastAsiaTheme="majorEastAsia" w:hAnsi="Century Gothic" w:cstheme="majorBidi"/>
+          <w:spacing w:val="5"/>
+          <w:kern w:val="28"/>
+          <w:sz w:val="24"/>
+          <w:szCs w:val="24"/>
+        </w:rPr>
+      </w:pPr>
+      <w:r>
+        <w:rPr>
+          <w:rFonts w:ascii="Century Gothic" w:eastAsiaTheme="majorEastAsia" w:hAnsi="Century Gothic" w:cstheme="majorBidi"/>
+          <w:spacing w:val="5"/>
+          <w:kern w:val="28"/>
+          <w:sz w:val="24"/>
+          <w:szCs w:val="24"/>
+        </w:rPr>
+        <w:t>Steps:</w:t>
+      </w:r>
+    </w:p>
+    <w:p>
+      <w:pPr>
+        <w:pStyle w:val="ListParagraph"/>
+        <w:numPr>
+          <w:ilvl w:val="0"/>
+          <w:numId w:val="3"/>
+        </w:numPr>
+        <w:rPr>
+          <w:rFonts w:ascii="Century Gothic" w:eastAsiaTheme="majorEastAsia" w:hAnsi="Century Gothic" w:cstheme="majorBidi"/>
+          <w:spacing w:val="5"/>
+          <w:kern w:val="28"/>
+          <w:sz w:val="24"/>
+          <w:szCs w:val="24"/>
+        </w:rPr>
+      </w:pPr>
+      <w:r>
+        <w:rPr>
+          <w:rFonts w:ascii="Century Gothic" w:eastAsiaTheme="majorEastAsia" w:hAnsi="Century Gothic" w:cstheme="majorBidi"/>
+          <w:spacing w:val="5"/>
+          <w:kern w:val="28"/>
+          <w:sz w:val="24"/>
+          <w:szCs w:val="24"/>
+        </w:rPr>
+        <w:t>Create a folder that will contain everything for the project</w:t>
+      </w:r>
+    </w:p>
+    <w:p>
+      <w:pPr>
+        <w:pStyle w:val="ListParagraph"/>
+        <w:numPr>
+          <w:ilvl w:val="0"/>
+          <w:numId w:val="3"/>
+        </w:numPr>
+        <w:rPr>
+          <w:rFonts w:ascii="Century Gothic" w:eastAsiaTheme="majorEastAsia" w:hAnsi="Century Gothic" w:cstheme="majorBidi"/>
+          <w:spacing w:val="5"/>
+          <w:kern w:val="28"/>
+          <w:sz w:val="24"/>
+          <w:szCs w:val="24"/>
+        </w:rPr>
+      </w:pPr>
       <w:bookmarkStart w:id="0" w:name="_GoBack"/>
       <w:bookmarkEnd w:id="0"/>
+      <w:r>
+        <w:rPr>
+          <w:rFonts w:ascii="Century Gothic" w:eastAsiaTheme="majorEastAsia" w:hAnsi="Century Gothic" w:cstheme="majorBidi"/>
+          <w:spacing w:val="5"/>
+          <w:kern w:val="28"/>
+          <w:sz w:val="24"/>
+          <w:szCs w:val="24"/>
+        </w:rPr>
+        <w:t xml:space="preserve">Install </w:t>
+      </w:r>
+      <w:proofErr w:type="spellStart"/>
+      <w:r>
+        <w:rPr>
+          <w:rFonts w:ascii="Century Gothic" w:eastAsiaTheme="majorEastAsia" w:hAnsi="Century Gothic" w:cstheme="majorBidi"/>
+          <w:spacing w:val="5"/>
+          <w:kern w:val="28"/>
+          <w:sz w:val="24"/>
+          <w:szCs w:val="24"/>
+        </w:rPr>
+        <w:t>docker</w:t>
+      </w:r>
+      <w:proofErr w:type="spellEnd"/>
+      <w:r>
+        <w:rPr>
+          <w:rFonts w:ascii="Century Gothic" w:eastAsiaTheme="majorEastAsia" w:hAnsi="Century Gothic" w:cstheme="majorBidi"/>
+          <w:spacing w:val="5"/>
+          <w:kern w:val="28"/>
+          <w:sz w:val="24"/>
+          <w:szCs w:val="24"/>
+        </w:rPr>
+        <w:t>-compose</w:t>
+      </w:r>
+    </w:p>
+    <w:p>
+      <w:pPr>
+        <w:pStyle w:val="ListParagraph"/>
+        <w:numPr>
+          <w:ilvl w:val="0"/>
+          <w:numId w:val="3"/>
+        </w:numPr>
+        <w:rPr>
+          <w:rFonts w:ascii="Century Gothic" w:eastAsiaTheme="majorEastAsia" w:hAnsi="Century Gothic" w:cstheme="majorBidi"/>
+          <w:spacing w:val="5"/>
+          <w:kern w:val="28"/>
+          <w:sz w:val="24"/>
+          <w:szCs w:val="24"/>
+        </w:rPr>
+      </w:pPr>
+      <w:r>
+        <w:rPr>
+          <w:rFonts w:ascii="Century Gothic" w:eastAsiaTheme="majorEastAsia" w:hAnsi="Century Gothic" w:cstheme="majorBidi"/>
+          <w:spacing w:val="5"/>
+          <w:kern w:val="28"/>
+          <w:sz w:val="24"/>
+          <w:szCs w:val="24"/>
+        </w:rPr>
+        <w:t xml:space="preserve">Create the </w:t>
+      </w:r>
+      <w:proofErr w:type="spellStart"/>
+      <w:r>
+        <w:rPr>
+          <w:rFonts w:ascii="Century Gothic" w:eastAsiaTheme="majorEastAsia" w:hAnsi="Century Gothic" w:cstheme="majorBidi"/>
+          <w:spacing w:val="5"/>
+          <w:kern w:val="28"/>
+          <w:sz w:val="24"/>
+          <w:szCs w:val="24"/>
+        </w:rPr>
+        <w:t>docker-compose.yml</w:t>
+      </w:r>
+      <w:proofErr w:type="spellEnd"/>
+      <w:r>
+        <w:rPr>
+          <w:rFonts w:ascii="Century Gothic" w:eastAsiaTheme="majorEastAsia" w:hAnsi="Century Gothic" w:cstheme="majorBidi"/>
+          <w:spacing w:val="5"/>
+          <w:kern w:val="28"/>
+          <w:sz w:val="24"/>
+          <w:szCs w:val="24"/>
+        </w:rPr>
+        <w:t xml:space="preserve"> file with the </w:t>
+      </w:r>
+      <w:proofErr w:type="spellStart"/>
+      <w:r>
+        <w:rPr>
+          <w:rFonts w:ascii="Century Gothic" w:eastAsiaTheme="majorEastAsia" w:hAnsi="Century Gothic" w:cstheme="majorBidi"/>
+          <w:spacing w:val="5"/>
+          <w:kern w:val="28"/>
+          <w:sz w:val="24"/>
+          <w:szCs w:val="24"/>
+        </w:rPr>
+        <w:t>configs</w:t>
+      </w:r>
+      <w:proofErr w:type="spellEnd"/>
+      <w:r>
+        <w:rPr>
+          <w:rFonts w:ascii="Century Gothic" w:eastAsiaTheme="majorEastAsia" w:hAnsi="Century Gothic" w:cstheme="majorBidi"/>
+          <w:spacing w:val="5"/>
+          <w:kern w:val="28"/>
+          <w:sz w:val="24"/>
+          <w:szCs w:val="24"/>
+        </w:rPr>
+        <w:t xml:space="preserve"> for Prometheus, </w:t>
+      </w:r>
+      <w:proofErr w:type="spellStart"/>
+      <w:r>
+        <w:rPr>
+          <w:rFonts w:ascii="Century Gothic" w:eastAsiaTheme="majorEastAsia" w:hAnsi="Century Gothic" w:cstheme="majorBidi"/>
+          <w:spacing w:val="5"/>
+          <w:kern w:val="28"/>
+          <w:sz w:val="24"/>
+          <w:szCs w:val="24"/>
+        </w:rPr>
+        <w:t>Grafana</w:t>
+      </w:r>
+      <w:proofErr w:type="spellEnd"/>
+      <w:r>
+        <w:rPr>
+          <w:rFonts w:ascii="Century Gothic" w:eastAsiaTheme="majorEastAsia" w:hAnsi="Century Gothic" w:cstheme="majorBidi"/>
+          <w:spacing w:val="5"/>
+          <w:kern w:val="28"/>
+          <w:sz w:val="24"/>
+          <w:szCs w:val="24"/>
+        </w:rPr>
+        <w:t xml:space="preserve"> and node-exporter</w:t>
+      </w:r>
+    </w:p>
+    <w:p>
+      <w:pPr>
+        <w:pStyle w:val="ListParagraph"/>
+        <w:numPr>
+          <w:ilvl w:val="0"/>
+          <w:numId w:val="3"/>
+        </w:numPr>
+        <w:rPr>
+          <w:rFonts w:ascii="Century Gothic" w:eastAsiaTheme="majorEastAsia" w:hAnsi="Century Gothic" w:cstheme="majorBidi"/>
+          <w:spacing w:val="5"/>
+          <w:kern w:val="28"/>
+          <w:sz w:val="24"/>
+          <w:szCs w:val="24"/>
+        </w:rPr>
+      </w:pPr>
+      <w:r>
+        <w:rPr>
+          <w:rFonts w:ascii="Century Gothic" w:eastAsiaTheme="majorEastAsia" w:hAnsi="Century Gothic" w:cstheme="majorBidi"/>
+          <w:spacing w:val="5"/>
+          <w:kern w:val="28"/>
+          <w:sz w:val="24"/>
+          <w:szCs w:val="24"/>
+        </w:rPr>
+        <w:t xml:space="preserve">Create a </w:t>
+      </w:r>
+      <w:proofErr w:type="spellStart"/>
+      <w:r>
+        <w:rPr>
+          <w:rFonts w:ascii="Century Gothic" w:eastAsiaTheme="majorEastAsia" w:hAnsi="Century Gothic" w:cstheme="majorBidi"/>
+          <w:spacing w:val="5"/>
+          <w:kern w:val="28"/>
+          <w:sz w:val="24"/>
+          <w:szCs w:val="24"/>
+        </w:rPr>
+        <w:t>Prometheus.yml</w:t>
+      </w:r>
+      <w:proofErr w:type="spellEnd"/>
+      <w:r>
+        <w:rPr>
+          <w:rFonts w:ascii="Century Gothic" w:eastAsiaTheme="majorEastAsia" w:hAnsi="Century Gothic" w:cstheme="majorBidi"/>
+          <w:spacing w:val="5"/>
+          <w:kern w:val="28"/>
+          <w:sz w:val="24"/>
+          <w:szCs w:val="24"/>
+        </w:rPr>
+        <w:t xml:space="preserve"> </w:t>
+      </w:r>
+      <w:proofErr w:type="spellStart"/>
+      <w:r>
+        <w:rPr>
+          <w:rFonts w:ascii="Century Gothic" w:eastAsiaTheme="majorEastAsia" w:hAnsi="Century Gothic" w:cstheme="majorBidi"/>
+          <w:spacing w:val="5"/>
+          <w:kern w:val="28"/>
+          <w:sz w:val="24"/>
+          <w:szCs w:val="24"/>
+        </w:rPr>
+        <w:t>config</w:t>
+      </w:r>
+      <w:proofErr w:type="spellEnd"/>
+      <w:r>
+        <w:rPr>
+          <w:rFonts w:ascii="Century Gothic" w:eastAsiaTheme="majorEastAsia" w:hAnsi="Century Gothic" w:cstheme="majorBidi"/>
+          <w:spacing w:val="5"/>
+          <w:kern w:val="28"/>
+          <w:sz w:val="24"/>
+          <w:szCs w:val="24"/>
+        </w:rPr>
+        <w:t xml:space="preserve"> file that will point to node-exporter and Prometheus itself</w:t>
+      </w:r>
+    </w:p>
+    <w:p>
+      <w:pPr>
+        <w:pStyle w:val="ListParagraph"/>
+        <w:numPr>
+          <w:ilvl w:val="0"/>
+          <w:numId w:val="3"/>
+        </w:numPr>
+        <w:rPr>
+          <w:rFonts w:ascii="Century Gothic" w:eastAsiaTheme="majorEastAsia" w:hAnsi="Century Gothic" w:cstheme="majorBidi"/>
+          <w:spacing w:val="5"/>
+          <w:kern w:val="28"/>
+          <w:sz w:val="24"/>
+          <w:szCs w:val="24"/>
+        </w:rPr>
+      </w:pPr>
+      <w:r>
+        <w:rPr>
+          <w:rFonts w:ascii="Century Gothic" w:eastAsiaTheme="majorEastAsia" w:hAnsi="Century Gothic" w:cstheme="majorBidi"/>
+          <w:spacing w:val="5"/>
+          <w:kern w:val="28"/>
+          <w:sz w:val="24"/>
+          <w:szCs w:val="24"/>
+        </w:rPr>
+        <w:t xml:space="preserve">Run everything with </w:t>
+      </w:r>
+      <w:proofErr w:type="spellStart"/>
+      <w:r>
+        <w:rPr>
+          <w:rFonts w:ascii="Century Gothic" w:eastAsiaTheme="majorEastAsia" w:hAnsi="Century Gothic" w:cstheme="majorBidi"/>
+          <w:spacing w:val="5"/>
+          <w:kern w:val="28"/>
+          <w:sz w:val="24"/>
+          <w:szCs w:val="24"/>
+        </w:rPr>
+        <w:t>docker</w:t>
+      </w:r>
+      <w:proofErr w:type="spellEnd"/>
+      <w:r>
+        <w:rPr>
+          <w:rFonts w:ascii="Century Gothic" w:eastAsiaTheme="majorEastAsia" w:hAnsi="Century Gothic" w:cstheme="majorBidi"/>
+          <w:spacing w:val="5"/>
+          <w:kern w:val="28"/>
+          <w:sz w:val="24"/>
+          <w:szCs w:val="24"/>
+        </w:rPr>
+        <w:t>-compose up -d</w:t>
+      </w:r>
+    </w:p>
+    <w:p>
+      <w:pPr>
+        <w:pStyle w:val="ListParagraph"/>
+        <w:numPr>
+          <w:ilvl w:val="0"/>
+          <w:numId w:val="3"/>
+        </w:numPr>
+        <w:rPr>
+          <w:rFonts w:ascii="Century Gothic" w:eastAsiaTheme="majorEastAsia" w:hAnsi="Century Gothic" w:cstheme="majorBidi"/>
+          <w:spacing w:val="5"/>
+          <w:kern w:val="28"/>
+          <w:sz w:val="24"/>
+          <w:szCs w:val="24"/>
+        </w:rPr>
+      </w:pPr>
+      <w:r>
+        <w:rPr>
+          <w:rFonts w:ascii="Century Gothic" w:eastAsiaTheme="majorEastAsia" w:hAnsi="Century Gothic" w:cstheme="majorBidi"/>
+          <w:spacing w:val="5"/>
+          <w:kern w:val="28"/>
+          <w:sz w:val="24"/>
+          <w:szCs w:val="24"/>
+        </w:rPr>
+        <w:t xml:space="preserve">Log into </w:t>
+      </w:r>
+      <w:proofErr w:type="spellStart"/>
+      <w:r>
+        <w:rPr>
+          <w:rFonts w:ascii="Century Gothic" w:eastAsiaTheme="majorEastAsia" w:hAnsi="Century Gothic" w:cstheme="majorBidi"/>
+          <w:spacing w:val="5"/>
+          <w:kern w:val="28"/>
+          <w:sz w:val="24"/>
+          <w:szCs w:val="24"/>
+        </w:rPr>
+        <w:t>Grafana</w:t>
+      </w:r>
+      <w:proofErr w:type="spellEnd"/>
+      <w:r>
+        <w:rPr>
+          <w:rFonts w:ascii="Century Gothic" w:eastAsiaTheme="majorEastAsia" w:hAnsi="Century Gothic" w:cstheme="majorBidi"/>
+          <w:spacing w:val="5"/>
+          <w:kern w:val="28"/>
+          <w:sz w:val="24"/>
+          <w:szCs w:val="24"/>
+        </w:rPr>
+        <w:t xml:space="preserve"> (admin/admin)</w:t>
+      </w:r>
+      <w:r>
+        <w:rPr>
+          <w:rFonts w:ascii="Century Gothic" w:eastAsiaTheme="majorEastAsia" w:hAnsi="Century Gothic" w:cstheme="majorBidi"/>
+          <w:spacing w:val="5"/>
+          <w:kern w:val="28"/>
+          <w:sz w:val="24"/>
+          <w:szCs w:val="24"/>
+        </w:rPr>
+        <w:t xml:space="preserve"> and create a data source then</w:t>
+      </w:r>
+      <w:r>
+        <w:rPr>
+          <w:rFonts w:ascii="Century Gothic" w:eastAsiaTheme="majorEastAsia" w:hAnsi="Century Gothic" w:cstheme="majorBidi"/>
+          <w:spacing w:val="5"/>
+          <w:kern w:val="28"/>
+          <w:sz w:val="24"/>
+          <w:szCs w:val="24"/>
+        </w:rPr>
+        <w:t xml:space="preserve"> set Prometheus as its data source</w:t>
+      </w:r>
+    </w:p>
+    <w:p>
+      <w:pPr>
+        <w:pStyle w:val="ListParagraph"/>
+        <w:numPr>
+          <w:ilvl w:val="0"/>
+          <w:numId w:val="3"/>
+        </w:numPr>
+        <w:rPr>
+          <w:rFonts w:ascii="Century Gothic" w:eastAsiaTheme="majorEastAsia" w:hAnsi="Century Gothic" w:cstheme="majorBidi"/>
+          <w:spacing w:val="5"/>
+          <w:kern w:val="28"/>
+          <w:sz w:val="24"/>
+          <w:szCs w:val="24"/>
+        </w:rPr>
+      </w:pPr>
+      <w:r>
+        <w:rPr>
+          <w:rFonts w:ascii="Century Gothic" w:eastAsiaTheme="majorEastAsia" w:hAnsi="Century Gothic" w:cstheme="majorBidi"/>
+          <w:spacing w:val="5"/>
+          <w:kern w:val="28"/>
+          <w:sz w:val="24"/>
+          <w:szCs w:val="24"/>
+        </w:rPr>
+        <w:t xml:space="preserve">Import a </w:t>
+      </w:r>
+      <w:proofErr w:type="spellStart"/>
+      <w:r>
+        <w:rPr>
+          <w:rFonts w:ascii="Century Gothic" w:eastAsiaTheme="majorEastAsia" w:hAnsi="Century Gothic" w:cstheme="majorBidi"/>
+          <w:spacing w:val="5"/>
+          <w:kern w:val="28"/>
+          <w:sz w:val="24"/>
+          <w:szCs w:val="24"/>
+        </w:rPr>
+        <w:t>Grafana</w:t>
+      </w:r>
+      <w:proofErr w:type="spellEnd"/>
+      <w:r>
+        <w:rPr>
+          <w:rFonts w:ascii="Century Gothic" w:eastAsiaTheme="majorEastAsia" w:hAnsi="Century Gothic" w:cstheme="majorBidi"/>
+          <w:spacing w:val="5"/>
+          <w:kern w:val="28"/>
+          <w:sz w:val="24"/>
+          <w:szCs w:val="24"/>
+        </w:rPr>
+        <w:t xml:space="preserve"> dashboard for node-exporter</w:t>
+      </w:r>
+    </w:p>
+    <w:p>
+      <w:pPr>
+        <w:ind w:left="360"/>
+        <w:rPr>
+          <w:rFonts w:ascii="Century Gothic" w:eastAsiaTheme="majorEastAsia" w:hAnsi="Century Gothic" w:cstheme="majorBidi"/>
+          <w:spacing w:val="5"/>
+          <w:kern w:val="28"/>
+          <w:sz w:val="24"/>
+          <w:szCs w:val="24"/>
+        </w:rPr>
+      </w:pPr>
+    </w:p>
+    <w:p>
+      <w:pPr>
+        <w:rPr>
+          <w:rFonts w:ascii="Century Gothic" w:eastAsiaTheme="majorEastAsia" w:hAnsi="Century Gothic" w:cstheme="majorBidi"/>
+          <w:spacing w:val="5"/>
+          <w:kern w:val="28"/>
+          <w:sz w:val="24"/>
+          <w:szCs w:val="24"/>
+        </w:rPr>
+      </w:pPr>
+      <w:r>
+        <w:rPr>
+          <w:rFonts w:ascii="Century Gothic" w:eastAsiaTheme="majorEastAsia" w:hAnsi="Century Gothic" w:cstheme="majorBidi"/>
+          <w:spacing w:val="5"/>
+          <w:kern w:val="28"/>
+          <w:sz w:val="24"/>
+          <w:szCs w:val="24"/>
+        </w:rPr>
+        <w:t>Pictures:</w:t>
+      </w:r>
+    </w:p>
+    <w:p>
+      <w:pPr>
+        <w:rPr>
+          <w:rFonts w:ascii="Century Gothic" w:eastAsiaTheme="majorEastAsia" w:hAnsi="Century Gothic" w:cstheme="majorBidi"/>
+          <w:spacing w:val="5"/>
+          <w:kern w:val="28"/>
+          <w:sz w:val="24"/>
+          <w:szCs w:val="24"/>
+        </w:rPr>
+      </w:pPr>
     </w:p>
     <w:p>
       <w:pPr>
@@ -70,6 +547,7 @@
       <w:r>
         <w:rPr>
           <w:rFonts w:ascii="Century Gothic" w:eastAsiaTheme="majorEastAsia" w:hAnsi="Century Gothic" w:cstheme="majorBidi"/>
+          <w:noProof/>
           <w:spacing w:val="5"/>
           <w:kern w:val="28"/>
           <w:sz w:val="24"/>
@@ -122,14 +600,48 @@
           <w:szCs w:val="24"/>
         </w:rPr>
       </w:pPr>
-      <w:r>
-        <w:rPr>
-          <w:rFonts w:ascii="Century Gothic" w:eastAsiaTheme="majorEastAsia" w:hAnsi="Century Gothic" w:cstheme="majorBidi"/>
-          <w:spacing w:val="5"/>
-          <w:kern w:val="28"/>
-          <w:sz w:val="24"/>
-          <w:szCs w:val="24"/>
-        </w:rPr>
+    </w:p>
+    <w:p>
+      <w:pPr>
+        <w:rPr>
+          <w:rFonts w:ascii="Century Gothic" w:eastAsiaTheme="majorEastAsia" w:hAnsi="Century Gothic" w:cstheme="majorBidi"/>
+          <w:spacing w:val="5"/>
+          <w:kern w:val="28"/>
+          <w:sz w:val="24"/>
+          <w:szCs w:val="24"/>
+        </w:rPr>
+      </w:pPr>
+    </w:p>
+    <w:p>
+      <w:pPr>
+        <w:rPr>
+          <w:rFonts w:ascii="Century Gothic" w:eastAsiaTheme="majorEastAsia" w:hAnsi="Century Gothic" w:cstheme="majorBidi"/>
+          <w:spacing w:val="5"/>
+          <w:kern w:val="28"/>
+          <w:sz w:val="24"/>
+          <w:szCs w:val="24"/>
+        </w:rPr>
+      </w:pPr>
+    </w:p>
+    <w:p>
+      <w:pPr>
+        <w:rPr>
+          <w:rFonts w:ascii="Century Gothic" w:eastAsiaTheme="majorEastAsia" w:hAnsi="Century Gothic" w:cstheme="majorBidi"/>
+          <w:spacing w:val="5"/>
+          <w:kern w:val="28"/>
+          <w:sz w:val="24"/>
+          <w:szCs w:val="24"/>
+        </w:rPr>
+      </w:pPr>
+      <w:r>
+        <w:rPr>
+          <w:rFonts w:ascii="Century Gothic" w:eastAsiaTheme="majorEastAsia" w:hAnsi="Century Gothic" w:cstheme="majorBidi"/>
+          <w:spacing w:val="5"/>
+          <w:kern w:val="28"/>
+          <w:sz w:val="24"/>
+          <w:szCs w:val="24"/>
+        </w:rPr>
+        <w:lastRenderedPageBreak/>
         <w:t>Metrics from node-exporter</w:t>
       </w:r>
     </w:p>
@@ -146,6 +658,7 @@
       <w:r>
         <w:rPr>
           <w:rFonts w:ascii="Century Gothic" w:eastAsiaTheme="majorEastAsia" w:hAnsi="Century Gothic" w:cstheme="majorBidi"/>
+          <w:noProof/>
           <w:spacing w:val="5"/>
           <w:kern w:val="28"/>
           <w:sz w:val="24"/>
@@ -209,31 +722,33 @@
           <w:szCs w:val="24"/>
         </w:rPr>
       </w:pPr>
-      <w:r>
-        <w:rPr>
-          <w:rFonts w:ascii="Century Gothic" w:eastAsiaTheme="majorEastAsia" w:hAnsi="Century Gothic" w:cstheme="majorBidi"/>
-          <w:spacing w:val="5"/>
-          <w:kern w:val="28"/>
-          <w:sz w:val="24"/>
-          <w:szCs w:val="24"/>
-        </w:rPr>
-        <w:lastRenderedPageBreak/>
+      <w:proofErr w:type="spellStart"/>
+      <w:r>
+        <w:rPr>
+          <w:rFonts w:ascii="Century Gothic" w:eastAsiaTheme="majorEastAsia" w:hAnsi="Century Gothic" w:cstheme="majorBidi"/>
+          <w:spacing w:val="5"/>
+          <w:kern w:val="28"/>
+          <w:sz w:val="24"/>
+          <w:szCs w:val="24"/>
+        </w:rPr>
         <w:t>Grafana</w:t>
       </w:r>
-    </w:p>
-    <w:p>
-      <w:pPr>
-        <w:rPr>
-          <w:rFonts w:ascii="Century Gothic" w:eastAsiaTheme="majorEastAsia" w:hAnsi="Century Gothic" w:cstheme="majorBidi"/>
-          <w:spacing w:val="5"/>
-          <w:kern w:val="28"/>
-          <w:sz w:val="24"/>
-          <w:szCs w:val="24"/>
-        </w:rPr>
-      </w:pPr>
-      <w:r>
-        <w:rPr>
-          <w:rFonts w:ascii="Century Gothic" w:eastAsiaTheme="majorEastAsia" w:hAnsi="Century Gothic" w:cstheme="majorBidi"/>
+      <w:proofErr w:type="spellEnd"/>
+    </w:p>
+    <w:p>
+      <w:pPr>
+        <w:rPr>
+          <w:rFonts w:ascii="Century Gothic" w:eastAsiaTheme="majorEastAsia" w:hAnsi="Century Gothic" w:cstheme="majorBidi"/>
+          <w:spacing w:val="5"/>
+          <w:kern w:val="28"/>
+          <w:sz w:val="24"/>
+          <w:szCs w:val="24"/>
+        </w:rPr>
+      </w:pPr>
+      <w:r>
+        <w:rPr>
+          <w:rFonts w:ascii="Century Gothic" w:eastAsiaTheme="majorEastAsia" w:hAnsi="Century Gothic" w:cstheme="majorBidi"/>
+          <w:noProof/>
           <w:spacing w:val="5"/>
           <w:kern w:val="28"/>
           <w:sz w:val="24"/>
@@ -378,6 +893,95 @@
     </w:lvl>
   </w:abstractNum>
   <w:abstractNum w:abstractNumId="1">
+    <w:nsid w:val="134F6C01"/>
+    <w:multiLevelType w:val="hybridMultilevel"/>
+    <w:tmpl w:val="1C9E297A"/>
+    <w:lvl w:ilvl="0" w:tplc="0409000F">
+      <w:start w:val="1"/>
+      <w:numFmt w:val="decimal"/>
+      <w:lvlText w:val="%1."/>
+      <w:lvlJc w:val="left"/>
+      <w:pPr>
+        <w:ind w:left="720" w:hanging="360"/>
+      </w:pPr>
+      <w:rPr>
+        <w:rFonts w:hint="default"/>
+      </w:rPr>
+    </w:lvl>
+    <w:lvl w:ilvl="1" w:tplc="04090019" w:tentative="1">
+      <w:start w:val="1"/>
+      <w:numFmt w:val="lowerLetter"/>
+      <w:lvlText w:val="%2."/>
+      <w:lvlJc w:val="left"/>
+      <w:pPr>
+        <w:ind w:left="1440" w:hanging="360"/>
+      </w:pPr>
+    </w:lvl>
+    <w:lvl w:ilvl="2" w:tplc="0409001B" w:tentative="1">
+      <w:start w:val="1"/>
+      <w:numFmt w:val="lowerRoman"/>
+      <w:lvlText w:val="%3."/>
+      <w:lvlJc w:val="right"/>
+      <w:pPr>
+        <w:ind w:left="2160" w:hanging="180"/>
+      </w:pPr>
+    </w:lvl>
+    <w:lvl w:ilvl="3" w:tplc="0409000F" w:tentative="1">
+      <w:start w:val="1"/>
+      <w:numFmt w:val="decimal"/>
+      <w:lvlText w:val="%4."/>
+      <w:lvlJc w:val="left"/>
+      <w:pPr>
+        <w:ind w:left="2880" w:hanging="360"/>
+      </w:pPr>
+    </w:lvl>
+    <w:lvl w:ilvl="4" w:tplc="04090019" w:tentative="1">
+      <w:start w:val="1"/>
+      <w:numFmt w:val="lowerLetter"/>
+      <w:lvlText w:val="%5."/>
+      <w:lvlJc w:val="left"/>
+      <w:pPr>
+        <w:ind w:left="3600" w:hanging="360"/>
+      </w:pPr>
+    </w:lvl>
+    <w:lvl w:ilvl="5" w:tplc="0409001B" w:tentative="1">
+      <w:start w:val="1"/>
+      <w:numFmt w:val="lowerRoman"/>
+      <w:lvlText w:val="%6."/>
+      <w:lvlJc w:val="right"/>
+      <w:pPr>
+        <w:ind w:left="4320" w:hanging="180"/>
+      </w:pPr>
+    </w:lvl>
+    <w:lvl w:ilvl="6" w:tplc="0409000F" w:tentative="1">
+      <w:start w:val="1"/>
+      <w:numFmt w:val="decimal"/>
+      <w:lvlText w:val="%7."/>
+      <w:lvlJc w:val="left"/>
+      <w:pPr>
+        <w:ind w:left="5040" w:hanging="360"/>
+      </w:pPr>
+    </w:lvl>
+    <w:lvl w:ilvl="7" w:tplc="04090019" w:tentative="1">
+      <w:start w:val="1"/>
+      <w:numFmt w:val="lowerLetter"/>
+      <w:lvlText w:val="%8."/>
+      <w:lvlJc w:val="left"/>
+      <w:pPr>
+        <w:ind w:left="5760" w:hanging="360"/>
+      </w:pPr>
+    </w:lvl>
+    <w:lvl w:ilvl="8" w:tplc="0409001B" w:tentative="1">
+      <w:start w:val="1"/>
+      <w:numFmt w:val="lowerRoman"/>
+      <w:lvlText w:val="%9."/>
+      <w:lvlJc w:val="right"/>
+      <w:pPr>
+        <w:ind w:left="6480" w:hanging="180"/>
+      </w:pPr>
+    </w:lvl>
+  </w:abstractNum>
+  <w:abstractNum w:abstractNumId="2">
     <w:nsid w:val="629C5026"/>
     <w:multiLevelType w:val="hybridMultilevel"/>
     <w:tmpl w:val="79985494"/>
@@ -470,6 +1074,9 @@
     <w:abstractNumId w:val="0"/>
   </w:num>
   <w:num w:numId="2">
+    <w:abstractNumId w:val="2"/>
+  </w:num>
+  <w:num w:numId="3">
     <w:abstractNumId w:val="1"/>
   </w:num>
 </w:numbering>

</xml_diff>